<commit_message>
Controlled documents added to the folder structure
</commit_message>
<xml_diff>
--- a/Technical_Documentation/Requirements/UD-CRS.docx
+++ b/Technical_Documentation/Requirements/UD-CRS.docx
@@ -1192,17 +1192,339 @@
           <w:rFonts w:ascii="Arial" w:hAnsi="Arial" w:cs="Arial"/>
           <w:lang w:val="en-US"/>
         </w:rPr>
-        <w:br w:type="page"/>
+        <w:t xml:space="preserve">APPROVAL: </w:t>
       </w:r>
     </w:p>
     <w:p>
       <w:pPr>
         <w:rPr>
           <w:rFonts w:ascii="Arial" w:hAnsi="Arial" w:cs="Arial"/>
-          <w:b/>
-          <w:bCs/>
+          <w:lang w:val="en-US"/>
         </w:rPr>
       </w:pPr>
+    </w:p>
+    <w:tbl>
+      <w:tblPr>
+        <w:tblStyle w:val="Tabel-Gitter"/>
+        <w:tblW w:w="0" w:type="auto"/>
+        <w:tblLook w:val="04A0" w:firstRow="1" w:lastRow="0" w:firstColumn="1" w:lastColumn="0" w:noHBand="0" w:noVBand="1"/>
+      </w:tblPr>
+      <w:tblGrid>
+        <w:gridCol w:w="2689"/>
+        <w:gridCol w:w="3402"/>
+        <w:gridCol w:w="2409"/>
+        <w:gridCol w:w="1122"/>
+      </w:tblGrid>
+      <w:tr>
+        <w:tc>
+          <w:tcPr>
+            <w:tcW w:w="2689" w:type="dxa"/>
+            <w:tcBorders>
+              <w:bottom w:val="single" w:sz="4" w:space="0" w:color="auto"/>
+              <w:right w:val="nil"/>
+            </w:tcBorders>
+          </w:tcPr>
+          <w:p>
+            <w:pPr>
+              <w:rPr>
+                <w:rFonts w:ascii="Arial" w:hAnsi="Arial" w:cs="Arial"/>
+                <w:lang w:val="en-US"/>
+              </w:rPr>
+            </w:pPr>
+          </w:p>
+        </w:tc>
+        <w:tc>
+          <w:tcPr>
+            <w:tcW w:w="3402" w:type="dxa"/>
+            <w:tcBorders>
+              <w:left w:val="nil"/>
+              <w:bottom w:val="single" w:sz="4" w:space="0" w:color="auto"/>
+              <w:right w:val="nil"/>
+            </w:tcBorders>
+          </w:tcPr>
+          <w:p>
+            <w:pPr>
+              <w:rPr>
+                <w:rFonts w:ascii="Arial" w:hAnsi="Arial" w:cs="Arial"/>
+                <w:i/>
+                <w:iCs/>
+                <w:lang w:val="en-US"/>
+              </w:rPr>
+            </w:pPr>
+            <w:r>
+              <w:rPr>
+                <w:rFonts w:ascii="Arial" w:hAnsi="Arial" w:cs="Arial"/>
+                <w:i/>
+                <w:iCs/>
+                <w:lang w:val="en-US"/>
+              </w:rPr>
+              <w:t>Name</w:t>
+            </w:r>
+            <w:r>
+              <w:rPr>
+                <w:rFonts w:ascii="Arial" w:hAnsi="Arial" w:cs="Arial"/>
+                <w:i/>
+                <w:iCs/>
+                <w:lang w:val="en-US"/>
+              </w:rPr>
+              <w:t xml:space="preserve"> and </w:t>
+            </w:r>
+            <w:r>
+              <w:rPr>
+                <w:rFonts w:ascii="Arial" w:hAnsi="Arial" w:cs="Arial"/>
+                <w:i/>
+                <w:iCs/>
+                <w:lang w:val="en-US"/>
+              </w:rPr>
+              <w:t>job function</w:t>
+            </w:r>
+          </w:p>
+        </w:tc>
+        <w:tc>
+          <w:tcPr>
+            <w:tcW w:w="2409" w:type="dxa"/>
+            <w:tcBorders>
+              <w:left w:val="nil"/>
+              <w:bottom w:val="single" w:sz="4" w:space="0" w:color="auto"/>
+              <w:right w:val="nil"/>
+            </w:tcBorders>
+          </w:tcPr>
+          <w:p>
+            <w:pPr>
+              <w:rPr>
+                <w:rFonts w:ascii="Arial" w:hAnsi="Arial" w:cs="Arial"/>
+                <w:i/>
+                <w:iCs/>
+                <w:lang w:val="en-US"/>
+              </w:rPr>
+            </w:pPr>
+            <w:r>
+              <w:rPr>
+                <w:rFonts w:ascii="Arial" w:hAnsi="Arial" w:cs="Arial"/>
+                <w:i/>
+                <w:iCs/>
+                <w:lang w:val="en-US"/>
+              </w:rPr>
+              <w:t>Signature</w:t>
+            </w:r>
+          </w:p>
+        </w:tc>
+        <w:tc>
+          <w:tcPr>
+            <w:tcW w:w="1122" w:type="dxa"/>
+            <w:tcBorders>
+              <w:left w:val="nil"/>
+              <w:bottom w:val="single" w:sz="4" w:space="0" w:color="auto"/>
+            </w:tcBorders>
+          </w:tcPr>
+          <w:p>
+            <w:pPr>
+              <w:rPr>
+                <w:rFonts w:ascii="Arial" w:hAnsi="Arial" w:cs="Arial"/>
+                <w:i/>
+                <w:iCs/>
+                <w:lang w:val="en-US"/>
+              </w:rPr>
+            </w:pPr>
+            <w:r>
+              <w:rPr>
+                <w:rFonts w:ascii="Arial" w:hAnsi="Arial" w:cs="Arial"/>
+                <w:i/>
+                <w:iCs/>
+                <w:lang w:val="en-US"/>
+              </w:rPr>
+              <w:t>Date</w:t>
+            </w:r>
+          </w:p>
+        </w:tc>
+      </w:tr>
+      <w:tr>
+        <w:tc>
+          <w:tcPr>
+            <w:tcW w:w="2689" w:type="dxa"/>
+            <w:tcBorders>
+              <w:left w:val="nil"/>
+              <w:bottom w:val="single" w:sz="4" w:space="0" w:color="auto"/>
+              <w:right w:val="nil"/>
+            </w:tcBorders>
+          </w:tcPr>
+          <w:p>
+            <w:pPr>
+              <w:rPr>
+                <w:rFonts w:ascii="Arial" w:hAnsi="Arial" w:cs="Arial"/>
+                <w:i/>
+                <w:iCs/>
+                <w:lang w:val="en-US"/>
+              </w:rPr>
+            </w:pPr>
+            <w:r>
+              <w:rPr>
+                <w:rFonts w:ascii="Arial" w:hAnsi="Arial" w:cs="Arial"/>
+                <w:i/>
+                <w:iCs/>
+                <w:lang w:val="en-US"/>
+              </w:rPr>
+              <w:t>Author:</w:t>
+            </w:r>
+          </w:p>
+        </w:tc>
+        <w:tc>
+          <w:tcPr>
+            <w:tcW w:w="6933" w:type="dxa"/>
+            <w:gridSpan w:val="3"/>
+            <w:tcBorders>
+              <w:left w:val="nil"/>
+              <w:bottom w:val="single" w:sz="4" w:space="0" w:color="auto"/>
+              <w:right w:val="nil"/>
+            </w:tcBorders>
+          </w:tcPr>
+          <w:p>
+            <w:pPr>
+              <w:rPr>
+                <w:rFonts w:ascii="Arial" w:hAnsi="Arial" w:cs="Arial"/>
+                <w:lang w:val="en-US"/>
+              </w:rPr>
+            </w:pPr>
+          </w:p>
+          <w:p>
+            <w:pPr>
+              <w:rPr>
+                <w:rFonts w:ascii="Arial" w:hAnsi="Arial" w:cs="Arial"/>
+                <w:lang w:val="en-US"/>
+              </w:rPr>
+            </w:pPr>
+          </w:p>
+        </w:tc>
+      </w:tr>
+      <w:tr>
+        <w:tc>
+          <w:tcPr>
+            <w:tcW w:w="2689" w:type="dxa"/>
+            <w:tcBorders>
+              <w:left w:val="nil"/>
+              <w:bottom w:val="single" w:sz="4" w:space="0" w:color="auto"/>
+              <w:right w:val="nil"/>
+            </w:tcBorders>
+          </w:tcPr>
+          <w:p>
+            <w:pPr>
+              <w:rPr>
+                <w:rFonts w:ascii="Arial" w:hAnsi="Arial" w:cs="Arial"/>
+                <w:i/>
+                <w:iCs/>
+                <w:lang w:val="en-US"/>
+              </w:rPr>
+            </w:pPr>
+            <w:r>
+              <w:rPr>
+                <w:rFonts w:ascii="Arial" w:hAnsi="Arial" w:cs="Arial"/>
+                <w:i/>
+                <w:iCs/>
+                <w:lang w:val="en-US"/>
+              </w:rPr>
+              <w:t>Reviewer:</w:t>
+            </w:r>
+          </w:p>
+        </w:tc>
+        <w:tc>
+          <w:tcPr>
+            <w:tcW w:w="6933" w:type="dxa"/>
+            <w:gridSpan w:val="3"/>
+            <w:tcBorders>
+              <w:left w:val="nil"/>
+              <w:bottom w:val="single" w:sz="4" w:space="0" w:color="auto"/>
+              <w:right w:val="nil"/>
+            </w:tcBorders>
+          </w:tcPr>
+          <w:p>
+            <w:pPr>
+              <w:rPr>
+                <w:rFonts w:ascii="Arial" w:hAnsi="Arial" w:cs="Arial"/>
+                <w:lang w:val="en-US"/>
+              </w:rPr>
+            </w:pPr>
+          </w:p>
+          <w:p>
+            <w:pPr>
+              <w:rPr>
+                <w:rFonts w:ascii="Arial" w:hAnsi="Arial" w:cs="Arial"/>
+                <w:lang w:val="en-US"/>
+              </w:rPr>
+            </w:pPr>
+          </w:p>
+        </w:tc>
+      </w:tr>
+      <w:tr>
+        <w:tc>
+          <w:tcPr>
+            <w:tcW w:w="2689" w:type="dxa"/>
+            <w:tcBorders>
+              <w:left w:val="nil"/>
+              <w:right w:val="nil"/>
+            </w:tcBorders>
+          </w:tcPr>
+          <w:p>
+            <w:pPr>
+              <w:rPr>
+                <w:rFonts w:ascii="Arial" w:hAnsi="Arial" w:cs="Arial"/>
+                <w:i/>
+                <w:iCs/>
+                <w:lang w:val="en-US"/>
+              </w:rPr>
+            </w:pPr>
+            <w:r>
+              <w:rPr>
+                <w:rFonts w:ascii="Arial" w:hAnsi="Arial" w:cs="Arial"/>
+                <w:i/>
+                <w:iCs/>
+                <w:lang w:val="en-US"/>
+              </w:rPr>
+              <w:t>Independent reviewer:</w:t>
+            </w:r>
+          </w:p>
+        </w:tc>
+        <w:tc>
+          <w:tcPr>
+            <w:tcW w:w="6933" w:type="dxa"/>
+            <w:gridSpan w:val="3"/>
+            <w:tcBorders>
+              <w:left w:val="nil"/>
+              <w:right w:val="nil"/>
+            </w:tcBorders>
+          </w:tcPr>
+          <w:p>
+            <w:pPr>
+              <w:rPr>
+                <w:rFonts w:ascii="Arial" w:hAnsi="Arial" w:cs="Arial"/>
+                <w:lang w:val="en-US"/>
+              </w:rPr>
+            </w:pPr>
+          </w:p>
+          <w:p>
+            <w:pPr>
+              <w:rPr>
+                <w:rFonts w:ascii="Arial" w:hAnsi="Arial" w:cs="Arial"/>
+                <w:lang w:val="en-US"/>
+              </w:rPr>
+            </w:pPr>
+          </w:p>
+        </w:tc>
+      </w:tr>
+    </w:tbl>
+    <w:p>
+      <w:pPr>
+        <w:rPr>
+          <w:rFonts w:ascii="Arial" w:hAnsi="Arial" w:cs="Arial"/>
+          <w:lang w:val="en-US"/>
+        </w:rPr>
+      </w:pPr>
+      <w:r>
+        <w:rPr>
+          <w:rFonts w:ascii="Arial" w:hAnsi="Arial" w:cs="Arial"/>
+          <w:lang w:val="en-US"/>
+        </w:rPr>
+        <w:br w:type="page"/>
+      </w:r>
       <w:proofErr w:type="spellStart"/>
       <w:r>
         <w:rPr>
@@ -2356,6 +2678,9 @@
       </w:pPr>
     </w:p>
     <w:sectPr>
+      <w:headerReference w:type="default" r:id="rId7"/>
+      <w:footerReference w:type="even" r:id="rId8"/>
+      <w:footerReference w:type="default" r:id="rId9"/>
       <w:pgSz w:w="11900" w:h="16840"/>
       <w:pgMar w:top="1701" w:right="1134" w:bottom="1701" w:left="1134" w:header="708" w:footer="708" w:gutter="0"/>
       <w:cols w:space="708"/>
@@ -2363,6 +2688,205 @@
     </w:sectPr>
   </w:body>
 </w:document>
+</file>
+
+<file path=word/endnotes.xml><?xml version="1.0" encoding="utf-8"?>
+<w:endnotes xmlns:wpc="http://schemas.microsoft.com/office/word/2010/wordprocessingCanvas" xmlns:cx="http://schemas.microsoft.com/office/drawing/2014/chartex" xmlns:cx1="http://schemas.microsoft.com/office/drawing/2015/9/8/chartex" xmlns:cx2="http://schemas.microsoft.com/office/drawing/2015/10/21/chartex" xmlns:cx3="http://schemas.microsoft.com/office/drawing/2016/5/9/chartex" xmlns:cx4="http://schemas.microsoft.com/office/drawing/2016/5/10/chartex" xmlns:cx5="http://schemas.microsoft.com/office/drawing/2016/5/11/chartex" xmlns:cx6="http://schemas.microsoft.com/office/drawing/2016/5/12/chartex" xmlns:cx7="http://schemas.microsoft.com/office/drawing/2016/5/13/chartex" xmlns:cx8="http://schemas.microsoft.com/office/drawing/2016/5/14/chartex" xmlns:mc="http://schemas.openxmlformats.org/markup-compatibility/2006" xmlns:aink="http://schemas.microsoft.com/office/drawing/2016/ink" xmlns:am3d="http://schemas.microsoft.com/office/drawing/2017/model3d" xmlns:o="urn:schemas-microsoft-com:office:office" xmlns:r="http://schemas.openxmlformats.org/officeDocument/2006/relationships" xmlns:m="http://schemas.openxmlformats.org/officeDocument/2006/math" xmlns:v="urn:schemas-microsoft-com:vml" xmlns:wp14="http://schemas.microsoft.com/office/word/2010/wordprocessingDrawing" xmlns:wp="http://schemas.openxmlformats.org/drawingml/2006/wordprocessingDrawing" xmlns:w10="urn:schemas-microsoft-com:office:word" xmlns:w="http://schemas.openxmlformats.org/wordprocessingml/2006/main" xmlns:w14="http://schemas.microsoft.com/office/word/2010/wordml" xmlns:w15="http://schemas.microsoft.com/office/word/2012/wordml" xmlns:w16cex="http://schemas.microsoft.com/office/word/2018/wordml/cex" xmlns:w16cid="http://schemas.microsoft.com/office/word/2016/wordml/cid" xmlns:w16="http://schemas.microsoft.com/office/word/2018/wordml" xmlns:w16se="http://schemas.microsoft.com/office/word/2015/wordml/symex" xmlns:wpg="http://schemas.microsoft.com/office/word/2010/wordprocessingGroup" xmlns:wpi="http://schemas.microsoft.com/office/word/2010/wordprocessingInk" xmlns:wne="http://schemas.microsoft.com/office/word/2006/wordml" xmlns:wps="http://schemas.microsoft.com/office/word/2010/wordprocessingShape" mc:Ignorable="w14 w15 w16se w16cid w16 w16cex wp14">
+  <w:endnote w:type="separator" w:id="-1">
+    <w:p>
+      <w:r>
+        <w:separator/>
+      </w:r>
+    </w:p>
+  </w:endnote>
+  <w:endnote w:type="continuationSeparator" w:id="0">
+    <w:p>
+      <w:r>
+        <w:continuationSeparator/>
+      </w:r>
+    </w:p>
+  </w:endnote>
+</w:endnotes>
+</file>
+
+<file path=word/footer1.xml><?xml version="1.0" encoding="utf-8"?>
+<w:ftr xmlns:wpc="http://schemas.microsoft.com/office/word/2010/wordprocessingCanvas" xmlns:cx="http://schemas.microsoft.com/office/drawing/2014/chartex" xmlns:cx1="http://schemas.microsoft.com/office/drawing/2015/9/8/chartex" xmlns:cx2="http://schemas.microsoft.com/office/drawing/2015/10/21/chartex" xmlns:cx3="http://schemas.microsoft.com/office/drawing/2016/5/9/chartex" xmlns:cx4="http://schemas.microsoft.com/office/drawing/2016/5/10/chartex" xmlns:cx5="http://schemas.microsoft.com/office/drawing/2016/5/11/chartex" xmlns:cx6="http://schemas.microsoft.com/office/drawing/2016/5/12/chartex" xmlns:cx7="http://schemas.microsoft.com/office/drawing/2016/5/13/chartex" xmlns:cx8="http://schemas.microsoft.com/office/drawing/2016/5/14/chartex" xmlns:mc="http://schemas.openxmlformats.org/markup-compatibility/2006" xmlns:aink="http://schemas.microsoft.com/office/drawing/2016/ink" xmlns:am3d="http://schemas.microsoft.com/office/drawing/2017/model3d" xmlns:o="urn:schemas-microsoft-com:office:office" xmlns:r="http://schemas.openxmlformats.org/officeDocument/2006/relationships" xmlns:m="http://schemas.openxmlformats.org/officeDocument/2006/math" xmlns:v="urn:schemas-microsoft-com:vml" xmlns:wp14="http://schemas.microsoft.com/office/word/2010/wordprocessingDrawing" xmlns:wp="http://schemas.openxmlformats.org/drawingml/2006/wordprocessingDrawing" xmlns:w10="urn:schemas-microsoft-com:office:word" xmlns:w="http://schemas.openxmlformats.org/wordprocessingml/2006/main" xmlns:w14="http://schemas.microsoft.com/office/word/2010/wordml" xmlns:w15="http://schemas.microsoft.com/office/word/2012/wordml" xmlns:w16cex="http://schemas.microsoft.com/office/word/2018/wordml/cex" xmlns:w16cid="http://schemas.microsoft.com/office/word/2016/wordml/cid" xmlns:w16="http://schemas.microsoft.com/office/word/2018/wordml" xmlns:w16se="http://schemas.microsoft.com/office/word/2015/wordml/symex" xmlns:wpg="http://schemas.microsoft.com/office/word/2010/wordprocessingGroup" xmlns:wpi="http://schemas.microsoft.com/office/word/2010/wordprocessingInk" xmlns:wne="http://schemas.microsoft.com/office/word/2006/wordml" xmlns:wps="http://schemas.microsoft.com/office/word/2010/wordprocessingShape" mc:Ignorable="w14 w15 w16se w16cid w16 w16cex wp14">
+  <w:sdt>
+    <w:sdtPr>
+      <w:rPr>
+        <w:rStyle w:val="Sidetal"/>
+      </w:rPr>
+      <w:id w:val="1500388068"/>
+      <w:docPartObj>
+        <w:docPartGallery w:val="Page Numbers (Bottom of Page)"/>
+        <w:docPartUnique/>
+      </w:docPartObj>
+    </w:sdtPr>
+    <w:sdtContent>
+      <w:p>
+        <w:pPr>
+          <w:pStyle w:val="Sidefod"/>
+          <w:framePr w:wrap="none" w:vAnchor="text" w:hAnchor="margin" w:xAlign="right" w:y="1"/>
+          <w:rPr>
+            <w:rStyle w:val="Sidetal"/>
+          </w:rPr>
+        </w:pPr>
+        <w:r>
+          <w:rPr>
+            <w:rStyle w:val="Sidetal"/>
+          </w:rPr>
+          <w:fldChar w:fldCharType="begin"/>
+        </w:r>
+        <w:r>
+          <w:rPr>
+            <w:rStyle w:val="Sidetal"/>
+          </w:rPr>
+          <w:instrText xml:space="preserve"> PAGE </w:instrText>
+        </w:r>
+        <w:r>
+          <w:rPr>
+            <w:rStyle w:val="Sidetal"/>
+          </w:rPr>
+          <w:fldChar w:fldCharType="end"/>
+        </w:r>
+      </w:p>
+    </w:sdtContent>
+  </w:sdt>
+  <w:p>
+    <w:pPr>
+      <w:pStyle w:val="Sidefod"/>
+      <w:ind w:right="360"/>
+    </w:pPr>
+  </w:p>
+</w:ftr>
+</file>
+
+<file path=word/footer2.xml><?xml version="1.0" encoding="utf-8"?>
+<w:ftr xmlns:wpc="http://schemas.microsoft.com/office/word/2010/wordprocessingCanvas" xmlns:cx="http://schemas.microsoft.com/office/drawing/2014/chartex" xmlns:cx1="http://schemas.microsoft.com/office/drawing/2015/9/8/chartex" xmlns:cx2="http://schemas.microsoft.com/office/drawing/2015/10/21/chartex" xmlns:cx3="http://schemas.microsoft.com/office/drawing/2016/5/9/chartex" xmlns:cx4="http://schemas.microsoft.com/office/drawing/2016/5/10/chartex" xmlns:cx5="http://schemas.microsoft.com/office/drawing/2016/5/11/chartex" xmlns:cx6="http://schemas.microsoft.com/office/drawing/2016/5/12/chartex" xmlns:cx7="http://schemas.microsoft.com/office/drawing/2016/5/13/chartex" xmlns:cx8="http://schemas.microsoft.com/office/drawing/2016/5/14/chartex" xmlns:mc="http://schemas.openxmlformats.org/markup-compatibility/2006" xmlns:aink="http://schemas.microsoft.com/office/drawing/2016/ink" xmlns:am3d="http://schemas.microsoft.com/office/drawing/2017/model3d" xmlns:o="urn:schemas-microsoft-com:office:office" xmlns:r="http://schemas.openxmlformats.org/officeDocument/2006/relationships" xmlns:m="http://schemas.openxmlformats.org/officeDocument/2006/math" xmlns:v="urn:schemas-microsoft-com:vml" xmlns:wp14="http://schemas.microsoft.com/office/word/2010/wordprocessingDrawing" xmlns:wp="http://schemas.openxmlformats.org/drawingml/2006/wordprocessingDrawing" xmlns:w10="urn:schemas-microsoft-com:office:word" xmlns:w="http://schemas.openxmlformats.org/wordprocessingml/2006/main" xmlns:w14="http://schemas.microsoft.com/office/word/2010/wordml" xmlns:w15="http://schemas.microsoft.com/office/word/2012/wordml" xmlns:w16cex="http://schemas.microsoft.com/office/word/2018/wordml/cex" xmlns:w16cid="http://schemas.microsoft.com/office/word/2016/wordml/cid" xmlns:w16="http://schemas.microsoft.com/office/word/2018/wordml" xmlns:w16se="http://schemas.microsoft.com/office/word/2015/wordml/symex" xmlns:wpg="http://schemas.microsoft.com/office/word/2010/wordprocessingGroup" xmlns:wpi="http://schemas.microsoft.com/office/word/2010/wordprocessingInk" xmlns:wne="http://schemas.microsoft.com/office/word/2006/wordml" xmlns:wps="http://schemas.microsoft.com/office/word/2010/wordprocessingShape" mc:Ignorable="w14 w15 w16se w16cid w16 w16cex wp14">
+  <w:sdt>
+    <w:sdtPr>
+      <w:rPr>
+        <w:rStyle w:val="Sidetal"/>
+      </w:rPr>
+      <w:id w:val="-1687363602"/>
+      <w:docPartObj>
+        <w:docPartGallery w:val="Page Numbers (Bottom of Page)"/>
+        <w:docPartUnique/>
+      </w:docPartObj>
+    </w:sdtPr>
+    <w:sdtContent>
+      <w:p>
+        <w:pPr>
+          <w:pStyle w:val="Sidefod"/>
+          <w:framePr w:wrap="none" w:vAnchor="text" w:hAnchor="margin" w:xAlign="right" w:y="1"/>
+          <w:rPr>
+            <w:rStyle w:val="Sidetal"/>
+          </w:rPr>
+        </w:pPr>
+        <w:r>
+          <w:rPr>
+            <w:rStyle w:val="Sidetal"/>
+          </w:rPr>
+          <w:fldChar w:fldCharType="begin"/>
+        </w:r>
+        <w:r>
+          <w:rPr>
+            <w:rStyle w:val="Sidetal"/>
+          </w:rPr>
+          <w:instrText xml:space="preserve"> PAGE </w:instrText>
+        </w:r>
+        <w:r>
+          <w:rPr>
+            <w:rStyle w:val="Sidetal"/>
+          </w:rPr>
+          <w:fldChar w:fldCharType="separate"/>
+        </w:r>
+        <w:r>
+          <w:rPr>
+            <w:rStyle w:val="Sidetal"/>
+            <w:noProof/>
+          </w:rPr>
+          <w:t>1</w:t>
+        </w:r>
+        <w:r>
+          <w:rPr>
+            <w:rStyle w:val="Sidetal"/>
+          </w:rPr>
+          <w:fldChar w:fldCharType="end"/>
+        </w:r>
+      </w:p>
+    </w:sdtContent>
+  </w:sdt>
+  <w:p>
+    <w:pPr>
+      <w:pStyle w:val="Sidefod"/>
+      <w:ind w:right="360"/>
+    </w:pPr>
+  </w:p>
+</w:ftr>
+</file>
+
+<file path=word/footnotes.xml><?xml version="1.0" encoding="utf-8"?>
+<w:footnotes xmlns:wpc="http://schemas.microsoft.com/office/word/2010/wordprocessingCanvas" xmlns:cx="http://schemas.microsoft.com/office/drawing/2014/chartex" xmlns:cx1="http://schemas.microsoft.com/office/drawing/2015/9/8/chartex" xmlns:cx2="http://schemas.microsoft.com/office/drawing/2015/10/21/chartex" xmlns:cx3="http://schemas.microsoft.com/office/drawing/2016/5/9/chartex" xmlns:cx4="http://schemas.microsoft.com/office/drawing/2016/5/10/chartex" xmlns:cx5="http://schemas.microsoft.com/office/drawing/2016/5/11/chartex" xmlns:cx6="http://schemas.microsoft.com/office/drawing/2016/5/12/chartex" xmlns:cx7="http://schemas.microsoft.com/office/drawing/2016/5/13/chartex" xmlns:cx8="http://schemas.microsoft.com/office/drawing/2016/5/14/chartex" xmlns:mc="http://schemas.openxmlformats.org/markup-compatibility/2006" xmlns:aink="http://schemas.microsoft.com/office/drawing/2016/ink" xmlns:am3d="http://schemas.microsoft.com/office/drawing/2017/model3d" xmlns:o="urn:schemas-microsoft-com:office:office" xmlns:r="http://schemas.openxmlformats.org/officeDocument/2006/relationships" xmlns:m="http://schemas.openxmlformats.org/officeDocument/2006/math" xmlns:v="urn:schemas-microsoft-com:vml" xmlns:wp14="http://schemas.microsoft.com/office/word/2010/wordprocessingDrawing" xmlns:wp="http://schemas.openxmlformats.org/drawingml/2006/wordprocessingDrawing" xmlns:w10="urn:schemas-microsoft-com:office:word" xmlns:w="http://schemas.openxmlformats.org/wordprocessingml/2006/main" xmlns:w14="http://schemas.microsoft.com/office/word/2010/wordml" xmlns:w15="http://schemas.microsoft.com/office/word/2012/wordml" xmlns:w16cex="http://schemas.microsoft.com/office/word/2018/wordml/cex" xmlns:w16cid="http://schemas.microsoft.com/office/word/2016/wordml/cid" xmlns:w16="http://schemas.microsoft.com/office/word/2018/wordml" xmlns:w16se="http://schemas.microsoft.com/office/word/2015/wordml/symex" xmlns:wpg="http://schemas.microsoft.com/office/word/2010/wordprocessingGroup" xmlns:wpi="http://schemas.microsoft.com/office/word/2010/wordprocessingInk" xmlns:wne="http://schemas.microsoft.com/office/word/2006/wordml" xmlns:wps="http://schemas.microsoft.com/office/word/2010/wordprocessingShape" mc:Ignorable="w14 w15 w16se w16cid w16 w16cex wp14">
+  <w:footnote w:type="separator" w:id="-1">
+    <w:p>
+      <w:r>
+        <w:separator/>
+      </w:r>
+    </w:p>
+  </w:footnote>
+  <w:footnote w:type="continuationSeparator" w:id="0">
+    <w:p>
+      <w:r>
+        <w:continuationSeparator/>
+      </w:r>
+    </w:p>
+  </w:footnote>
+</w:footnotes>
+</file>
+
+<file path=word/header1.xml><?xml version="1.0" encoding="utf-8"?>
+<w:hdr xmlns:wpc="http://schemas.microsoft.com/office/word/2010/wordprocessingCanvas" xmlns:cx="http://schemas.microsoft.com/office/drawing/2014/chartex" xmlns:cx1="http://schemas.microsoft.com/office/drawing/2015/9/8/chartex" xmlns:cx2="http://schemas.microsoft.com/office/drawing/2015/10/21/chartex" xmlns:cx3="http://schemas.microsoft.com/office/drawing/2016/5/9/chartex" xmlns:cx4="http://schemas.microsoft.com/office/drawing/2016/5/10/chartex" xmlns:cx5="http://schemas.microsoft.com/office/drawing/2016/5/11/chartex" xmlns:cx6="http://schemas.microsoft.com/office/drawing/2016/5/12/chartex" xmlns:cx7="http://schemas.microsoft.com/office/drawing/2016/5/13/chartex" xmlns:cx8="http://schemas.microsoft.com/office/drawing/2016/5/14/chartex" xmlns:mc="http://schemas.openxmlformats.org/markup-compatibility/2006" xmlns:aink="http://schemas.microsoft.com/office/drawing/2016/ink" xmlns:am3d="http://schemas.microsoft.com/office/drawing/2017/model3d" xmlns:o="urn:schemas-microsoft-com:office:office" xmlns:r="http://schemas.openxmlformats.org/officeDocument/2006/relationships" xmlns:m="http://schemas.openxmlformats.org/officeDocument/2006/math" xmlns:v="urn:schemas-microsoft-com:vml" xmlns:wp14="http://schemas.microsoft.com/office/word/2010/wordprocessingDrawing" xmlns:wp="http://schemas.openxmlformats.org/drawingml/2006/wordprocessingDrawing" xmlns:w10="urn:schemas-microsoft-com:office:word" xmlns:w="http://schemas.openxmlformats.org/wordprocessingml/2006/main" xmlns:w14="http://schemas.microsoft.com/office/word/2010/wordml" xmlns:w15="http://schemas.microsoft.com/office/word/2012/wordml" xmlns:w16cex="http://schemas.microsoft.com/office/word/2018/wordml/cex" xmlns:w16cid="http://schemas.microsoft.com/office/word/2016/wordml/cid" xmlns:w16="http://schemas.microsoft.com/office/word/2018/wordml" xmlns:w16se="http://schemas.microsoft.com/office/word/2015/wordml/symex" xmlns:wpg="http://schemas.microsoft.com/office/word/2010/wordprocessingGroup" xmlns:wpi="http://schemas.microsoft.com/office/word/2010/wordprocessingInk" xmlns:wne="http://schemas.microsoft.com/office/word/2006/wordml" xmlns:wps="http://schemas.microsoft.com/office/word/2010/wordprocessingShape" mc:Ignorable="w14 w15 w16se w16cid w16 w16cex wp14">
+  <w:p>
+    <w:pPr>
+      <w:pStyle w:val="Sidehoved"/>
+      <w:rPr>
+        <w:lang w:val="en-US"/>
+      </w:rPr>
+    </w:pPr>
+    <w:r>
+      <w:rPr>
+        <w:lang w:val="en-US"/>
+      </w:rPr>
+      <w:t>Customer requirement specification</w:t>
+    </w:r>
+    <w:r>
+      <w:rPr>
+        <w:lang w:val="en-US"/>
+      </w:rPr>
+      <w:tab/>
+    </w:r>
+    <w:r>
+      <w:rPr>
+        <w:lang w:val="en-US"/>
+      </w:rPr>
+      <w:tab/>
+      <w:t>Doc</w:t>
+    </w:r>
+    <w:r>
+      <w:rPr>
+        <w:lang w:val="en-US"/>
+      </w:rPr>
+      <w:t>: no. UD-CRS</w:t>
+    </w:r>
+    <w:r>
+      <w:rPr>
+        <w:lang w:val="en-US"/>
+      </w:rPr>
+      <w:t xml:space="preserve"> </w:t>
+    </w:r>
+  </w:p>
+</w:hdr>
 </file>
 
 <file path=word/numbering.xml><?xml version="1.0" encoding="utf-8"?>
@@ -2950,6 +3474,56 @@
       <w:contextualSpacing/>
     </w:pPr>
   </w:style>
+  <w:style w:type="paragraph" w:styleId="Sidefod">
+    <w:name w:val="footer"/>
+    <w:basedOn w:val="Normal"/>
+    <w:link w:val="SidefodTegn"/>
+    <w:uiPriority w:val="99"/>
+    <w:unhideWhenUsed/>
+    <w:rsid w:val="00444DB9"/>
+    <w:pPr>
+      <w:tabs>
+        <w:tab w:val="center" w:pos="4819"/>
+        <w:tab w:val="right" w:pos="9638"/>
+      </w:tabs>
+    </w:pPr>
+  </w:style>
+  <w:style w:type="character" w:customStyle="1" w:styleId="SidefodTegn">
+    <w:name w:val="Sidefod Tegn"/>
+    <w:basedOn w:val="Standardskrifttypeiafsnit"/>
+    <w:link w:val="Sidefod"/>
+    <w:uiPriority w:val="99"/>
+    <w:rsid w:val="00444DB9"/>
+  </w:style>
+  <w:style w:type="character" w:styleId="Sidetal">
+    <w:name w:val="page number"/>
+    <w:basedOn w:val="Standardskrifttypeiafsnit"/>
+    <w:uiPriority w:val="99"/>
+    <w:semiHidden/>
+    <w:unhideWhenUsed/>
+    <w:rsid w:val="00444DB9"/>
+  </w:style>
+  <w:style w:type="paragraph" w:styleId="Sidehoved">
+    <w:name w:val="header"/>
+    <w:basedOn w:val="Normal"/>
+    <w:link w:val="SidehovedTegn"/>
+    <w:uiPriority w:val="99"/>
+    <w:unhideWhenUsed/>
+    <w:rsid w:val="00444DB9"/>
+    <w:pPr>
+      <w:tabs>
+        <w:tab w:val="center" w:pos="4819"/>
+        <w:tab w:val="right" w:pos="9638"/>
+      </w:tabs>
+    </w:pPr>
+  </w:style>
+  <w:style w:type="character" w:customStyle="1" w:styleId="SidehovedTegn">
+    <w:name w:val="Sidehoved Tegn"/>
+    <w:basedOn w:val="Standardskrifttypeiafsnit"/>
+    <w:link w:val="Sidehoved"/>
+    <w:uiPriority w:val="99"/>
+    <w:rsid w:val="00444DB9"/>
+  </w:style>
 </w:styles>
 </file>
 

</xml_diff>

<commit_message>
UD-CRS updated with requirement 12 and 13
</commit_message>
<xml_diff>
--- a/Technical_Documentation/Requirements/UD-CRS.docx
+++ b/Technical_Documentation/Requirements/UD-CRS.docx
@@ -144,7 +144,7 @@
           <w:color w:val="666666"/>
           <w:lang w:val="en-US" w:eastAsia="da-DK"/>
         </w:rPr>
-        <w:t>23</w:t>
+        <w:t>05</w:t>
       </w:r>
       <w:r>
         <w:rPr>
@@ -152,7 +152,7 @@
           <w:color w:val="666666"/>
           <w:lang w:val="en-US" w:eastAsia="da-DK"/>
         </w:rPr>
-        <w:t>-03-2021</w:t>
+        <w:t>-0</w:t>
       </w:r>
       <w:r>
         <w:rPr>
@@ -160,6 +160,22 @@
           <w:color w:val="666666"/>
           <w:lang w:val="en-US" w:eastAsia="da-DK"/>
         </w:rPr>
+        <w:t>4</w:t>
+      </w:r>
+      <w:r>
+        <w:rPr>
+          <w:rFonts w:ascii="Arial" w:eastAsia="Times New Roman" w:hAnsi="Arial" w:cs="Arial"/>
+          <w:color w:val="666666"/>
+          <w:lang w:val="en-US" w:eastAsia="da-DK"/>
+        </w:rPr>
+        <w:t>-2021</w:t>
+      </w:r>
+      <w:r>
+        <w:rPr>
+          <w:rFonts w:ascii="Arial" w:eastAsia="Times New Roman" w:hAnsi="Arial" w:cs="Arial"/>
+          <w:color w:val="666666"/>
+          <w:lang w:val="en-US" w:eastAsia="da-DK"/>
+        </w:rPr>
         <w:br/>
       </w:r>
       <w:r>
@@ -192,7 +208,15 @@
           <w:color w:val="666666"/>
           <w:lang w:val="en-US" w:eastAsia="da-DK"/>
         </w:rPr>
-        <w:t>.0</w:t>
+        <w:t>.</w:t>
+      </w:r>
+      <w:r>
+        <w:rPr>
+          <w:rFonts w:ascii="Arial" w:eastAsia="Times New Roman" w:hAnsi="Arial" w:cs="Arial"/>
+          <w:color w:val="666666"/>
+          <w:lang w:val="en-US" w:eastAsia="da-DK"/>
+        </w:rPr>
+        <w:t>1</w:t>
       </w:r>
     </w:p>
     <w:p>
@@ -242,7 +266,7 @@
           <w:color w:val="666666"/>
           <w:lang w:val="en-US" w:eastAsia="da-DK"/>
         </w:rPr>
-        <w:t>Emma Elbo &amp; Amalie Koch</w:t>
+        <w:t>Amalie Koch</w:t>
       </w:r>
       <w:r>
         <w:rPr>
@@ -309,14 +333,50 @@
           <w:color w:val="666666"/>
           <w:lang w:val="en-US" w:eastAsia="da-DK"/>
         </w:rPr>
-        <w:t>Sigrid Stang</w:t>
-      </w:r>
+        <w:t xml:space="preserve">Sigrid </w:t>
+      </w:r>
+      <w:proofErr w:type="spellStart"/>
       <w:r>
         <w:rPr>
           <w:rFonts w:ascii="Arial" w:eastAsia="Times New Roman" w:hAnsi="Arial" w:cs="Arial"/>
           <w:color w:val="666666"/>
           <w:lang w:val="en-US" w:eastAsia="da-DK"/>
         </w:rPr>
+        <w:t>Stang</w:t>
+      </w:r>
+      <w:proofErr w:type="spellEnd"/>
+      <w:r>
+        <w:rPr>
+          <w:rFonts w:ascii="Arial" w:eastAsia="Times New Roman" w:hAnsi="Arial" w:cs="Arial"/>
+          <w:color w:val="666666"/>
+          <w:lang w:val="en-US" w:eastAsia="da-DK"/>
+        </w:rPr>
+        <w:t>, S</w:t>
+      </w:r>
+      <w:r>
+        <w:rPr>
+          <w:rFonts w:ascii="Arial" w:eastAsia="Times New Roman" w:hAnsi="Arial" w:cs="Arial"/>
+          <w:color w:val="666666"/>
+          <w:lang w:val="en-US" w:eastAsia="da-DK"/>
+        </w:rPr>
+        <w:t xml:space="preserve">ofie </w:t>
+      </w:r>
+      <w:proofErr w:type="spellStart"/>
+      <w:r>
+        <w:rPr>
+          <w:rFonts w:ascii="Arial" w:eastAsia="Times New Roman" w:hAnsi="Arial" w:cs="Arial"/>
+          <w:color w:val="666666"/>
+          <w:lang w:val="en-US" w:eastAsia="da-DK"/>
+        </w:rPr>
+        <w:t>Bjørn</w:t>
+      </w:r>
+      <w:proofErr w:type="spellEnd"/>
+      <w:r>
+        <w:rPr>
+          <w:rFonts w:ascii="Arial" w:eastAsia="Times New Roman" w:hAnsi="Arial" w:cs="Arial"/>
+          <w:color w:val="666666"/>
+          <w:lang w:val="en-US" w:eastAsia="da-DK"/>
+        </w:rPr>
         <w:t xml:space="preserve"> &amp; </w:t>
       </w:r>
       <w:r>
@@ -325,15 +385,25 @@
           <w:color w:val="666666"/>
           <w:lang w:val="en-US" w:eastAsia="da-DK"/>
         </w:rPr>
-        <w:t>Sofie Bjørn</w:t>
-      </w:r>
+        <w:t xml:space="preserve">Emma </w:t>
+      </w:r>
+      <w:proofErr w:type="spellStart"/>
       <w:r>
         <w:rPr>
           <w:rFonts w:ascii="Arial" w:eastAsia="Times New Roman" w:hAnsi="Arial" w:cs="Arial"/>
           <w:color w:val="666666"/>
           <w:lang w:val="en-US" w:eastAsia="da-DK"/>
         </w:rPr>
-        <w:t>.</w:t>
+        <w:t>Elbo</w:t>
+      </w:r>
+      <w:proofErr w:type="spellEnd"/>
+      <w:r>
+        <w:rPr>
+          <w:rFonts w:ascii="Arial" w:eastAsia="Times New Roman" w:hAnsi="Arial" w:cs="Arial"/>
+          <w:color w:val="666666"/>
+          <w:lang w:val="en-US" w:eastAsia="da-DK"/>
+        </w:rPr>
+        <w:t xml:space="preserve"> </w:t>
       </w:r>
     </w:p>
     <w:p>
@@ -547,6 +617,7 @@
                 <w:lang w:eastAsia="da-DK"/>
               </w:rPr>
             </w:pPr>
+            <w:proofErr w:type="spellStart"/>
             <w:r>
               <w:rPr>
                 <w:rFonts w:ascii="Arial" w:eastAsia="Times New Roman" w:hAnsi="Arial" w:cs="Arial"/>
@@ -557,7 +628,20 @@
                 <w:szCs w:val="22"/>
                 <w:lang w:eastAsia="da-DK"/>
               </w:rPr>
-              <w:t>Revised by</w:t>
+              <w:t>Revised</w:t>
+            </w:r>
+            <w:proofErr w:type="spellEnd"/>
+            <w:r>
+              <w:rPr>
+                <w:rFonts w:ascii="Arial" w:eastAsia="Times New Roman" w:hAnsi="Arial" w:cs="Arial"/>
+                <w:b/>
+                <w:bCs/>
+                <w:color w:val="000000"/>
+                <w:sz w:val="22"/>
+                <w:szCs w:val="22"/>
+                <w:lang w:eastAsia="da-DK"/>
+              </w:rPr>
+              <w:t xml:space="preserve"> by</w:t>
             </w:r>
           </w:p>
         </w:tc>
@@ -627,6 +711,7 @@
                 <w:lang w:eastAsia="da-DK"/>
               </w:rPr>
             </w:pPr>
+            <w:proofErr w:type="spellStart"/>
             <w:r>
               <w:rPr>
                 <w:rFonts w:ascii="Arial" w:eastAsia="Times New Roman" w:hAnsi="Arial" w:cs="Arial"/>
@@ -637,8 +722,9 @@
                 <w:szCs w:val="22"/>
                 <w:lang w:eastAsia="da-DK"/>
               </w:rPr>
-              <w:t>Description of c</w:t>
-            </w:r>
+              <w:t>Description</w:t>
+            </w:r>
+            <w:proofErr w:type="spellEnd"/>
             <w:r>
               <w:rPr>
                 <w:rFonts w:ascii="Arial" w:eastAsia="Times New Roman" w:hAnsi="Arial" w:cs="Arial"/>
@@ -649,8 +735,34 @@
                 <w:szCs w:val="22"/>
                 <w:lang w:eastAsia="da-DK"/>
               </w:rPr>
+              <w:t xml:space="preserve"> of </w:t>
+            </w:r>
+            <w:proofErr w:type="spellStart"/>
+            <w:r>
+              <w:rPr>
+                <w:rFonts w:ascii="Arial" w:eastAsia="Times New Roman" w:hAnsi="Arial" w:cs="Arial"/>
+                <w:b/>
+                <w:bCs/>
+                <w:color w:val="000000"/>
+                <w:sz w:val="22"/>
+                <w:szCs w:val="22"/>
+                <w:lang w:eastAsia="da-DK"/>
+              </w:rPr>
+              <w:t>c</w:t>
+            </w:r>
+            <w:r>
+              <w:rPr>
+                <w:rFonts w:ascii="Arial" w:eastAsia="Times New Roman" w:hAnsi="Arial" w:cs="Arial"/>
+                <w:b/>
+                <w:bCs/>
+                <w:color w:val="000000"/>
+                <w:sz w:val="22"/>
+                <w:szCs w:val="22"/>
+                <w:lang w:eastAsia="da-DK"/>
+              </w:rPr>
               <w:t>hanges</w:t>
             </w:r>
+            <w:proofErr w:type="spellEnd"/>
           </w:p>
         </w:tc>
       </w:tr>
@@ -986,6 +1098,165 @@
                 <w:lang w:val="en-US" w:eastAsia="da-DK"/>
               </w:rPr>
               <w:t xml:space="preserve">The customer requirement specification has been updated based on the information collected from a meeting with InnoCon Medical and based on an interview with a Gynecologist. </w:t>
+            </w:r>
+          </w:p>
+        </w:tc>
+      </w:tr>
+      <w:tr>
+        <w:trPr>
+          <w:trHeight w:val="1329"/>
+        </w:trPr>
+        <w:tc>
+          <w:tcPr>
+            <w:tcW w:w="0" w:type="auto"/>
+            <w:tcBorders>
+              <w:top w:val="single" w:sz="8" w:space="0" w:color="000000"/>
+              <w:left w:val="single" w:sz="8" w:space="0" w:color="000000"/>
+              <w:bottom w:val="single" w:sz="8" w:space="0" w:color="000000"/>
+              <w:right w:val="single" w:sz="8" w:space="0" w:color="000000"/>
+            </w:tcBorders>
+            <w:tcMar>
+              <w:top w:w="100" w:type="dxa"/>
+              <w:left w:w="100" w:type="dxa"/>
+              <w:bottom w:w="100" w:type="dxa"/>
+              <w:right w:w="100" w:type="dxa"/>
+            </w:tcMar>
+          </w:tcPr>
+          <w:p>
+            <w:pPr>
+              <w:rPr>
+                <w:rFonts w:ascii="Arial" w:eastAsia="Times New Roman" w:hAnsi="Arial" w:cs="Arial"/>
+                <w:color w:val="000000" w:themeColor="text1"/>
+                <w:sz w:val="22"/>
+                <w:szCs w:val="22"/>
+                <w:lang w:eastAsia="da-DK"/>
+              </w:rPr>
+            </w:pPr>
+            <w:r>
+              <w:rPr>
+                <w:rFonts w:ascii="Arial" w:eastAsia="Times New Roman" w:hAnsi="Arial" w:cs="Arial"/>
+                <w:color w:val="000000" w:themeColor="text1"/>
+                <w:sz w:val="22"/>
+                <w:szCs w:val="22"/>
+                <w:lang w:eastAsia="da-DK"/>
+              </w:rPr>
+              <w:t>2.1</w:t>
+            </w:r>
+          </w:p>
+        </w:tc>
+        <w:tc>
+          <w:tcPr>
+            <w:tcW w:w="2065" w:type="dxa"/>
+            <w:tcBorders>
+              <w:top w:val="single" w:sz="8" w:space="0" w:color="000000"/>
+              <w:left w:val="single" w:sz="8" w:space="0" w:color="000000"/>
+              <w:bottom w:val="single" w:sz="8" w:space="0" w:color="000000"/>
+              <w:right w:val="single" w:sz="8" w:space="0" w:color="000000"/>
+            </w:tcBorders>
+            <w:tcMar>
+              <w:top w:w="100" w:type="dxa"/>
+              <w:left w:w="100" w:type="dxa"/>
+              <w:bottom w:w="100" w:type="dxa"/>
+              <w:right w:w="100" w:type="dxa"/>
+            </w:tcMar>
+          </w:tcPr>
+          <w:p>
+            <w:pPr>
+              <w:rPr>
+                <w:rFonts w:ascii="Arial" w:eastAsia="Times New Roman" w:hAnsi="Arial" w:cs="Arial"/>
+                <w:color w:val="000000" w:themeColor="text1"/>
+                <w:lang w:eastAsia="da-DK"/>
+              </w:rPr>
+            </w:pPr>
+            <w:r>
+              <w:rPr>
+                <w:rFonts w:ascii="Arial" w:eastAsia="Times New Roman" w:hAnsi="Arial" w:cs="Arial"/>
+                <w:color w:val="000000" w:themeColor="text1"/>
+                <w:lang w:eastAsia="da-DK"/>
+              </w:rPr>
+              <w:t xml:space="preserve">Amalie Koch </w:t>
+            </w:r>
+          </w:p>
+        </w:tc>
+        <w:tc>
+          <w:tcPr>
+            <w:tcW w:w="1417" w:type="dxa"/>
+            <w:tcBorders>
+              <w:top w:val="single" w:sz="8" w:space="0" w:color="000000"/>
+              <w:left w:val="single" w:sz="8" w:space="0" w:color="000000"/>
+              <w:bottom w:val="single" w:sz="8" w:space="0" w:color="000000"/>
+              <w:right w:val="single" w:sz="8" w:space="0" w:color="000000"/>
+            </w:tcBorders>
+            <w:tcMar>
+              <w:top w:w="100" w:type="dxa"/>
+              <w:left w:w="100" w:type="dxa"/>
+              <w:bottom w:w="100" w:type="dxa"/>
+              <w:right w:w="100" w:type="dxa"/>
+            </w:tcMar>
+          </w:tcPr>
+          <w:p>
+            <w:pPr>
+              <w:rPr>
+                <w:rFonts w:ascii="Arial" w:eastAsia="Times New Roman" w:hAnsi="Arial" w:cs="Arial"/>
+                <w:color w:val="000000" w:themeColor="text1"/>
+                <w:lang w:eastAsia="da-DK"/>
+              </w:rPr>
+            </w:pPr>
+            <w:r>
+              <w:rPr>
+                <w:rFonts w:ascii="Arial" w:eastAsia="Times New Roman" w:hAnsi="Arial" w:cs="Arial"/>
+                <w:color w:val="000000" w:themeColor="text1"/>
+                <w:lang w:eastAsia="da-DK"/>
+              </w:rPr>
+              <w:t>05-04-2021</w:t>
+            </w:r>
+          </w:p>
+        </w:tc>
+        <w:tc>
+          <w:tcPr>
+            <w:tcW w:w="4935" w:type="dxa"/>
+            <w:tcBorders>
+              <w:top w:val="single" w:sz="8" w:space="0" w:color="000000"/>
+              <w:left w:val="single" w:sz="8" w:space="0" w:color="000000"/>
+              <w:bottom w:val="single" w:sz="8" w:space="0" w:color="000000"/>
+              <w:right w:val="single" w:sz="8" w:space="0" w:color="000000"/>
+            </w:tcBorders>
+            <w:tcMar>
+              <w:top w:w="100" w:type="dxa"/>
+              <w:left w:w="100" w:type="dxa"/>
+              <w:bottom w:w="100" w:type="dxa"/>
+              <w:right w:w="100" w:type="dxa"/>
+            </w:tcMar>
+          </w:tcPr>
+          <w:p>
+            <w:pPr>
+              <w:rPr>
+                <w:rFonts w:ascii="Arial" w:eastAsia="Times New Roman" w:hAnsi="Arial" w:cs="Arial"/>
+                <w:color w:val="000000" w:themeColor="text1"/>
+                <w:lang w:val="en-US" w:eastAsia="da-DK"/>
+              </w:rPr>
+            </w:pPr>
+            <w:r>
+              <w:rPr>
+                <w:rFonts w:ascii="Arial" w:eastAsia="Times New Roman" w:hAnsi="Arial" w:cs="Arial"/>
+                <w:color w:val="000000" w:themeColor="text1"/>
+                <w:lang w:val="en-US" w:eastAsia="da-DK"/>
+              </w:rPr>
+              <w:t xml:space="preserve">Requirements </w:t>
+            </w:r>
+            <w:r>
+              <w:rPr>
+                <w:rFonts w:ascii="Arial" w:hAnsi="Arial" w:cs="Arial"/>
+                <w:lang w:val="en-US"/>
+              </w:rPr>
+              <w:t>UD-CRS-1</w:t>
+            </w:r>
+            <w:r>
+              <w:rPr>
+                <w:rFonts w:ascii="Arial" w:hAnsi="Arial" w:cs="Arial"/>
+                <w:lang w:val="en-US"/>
+              </w:rPr>
+              <w:t xml:space="preserve">2 and UD-CRS-13 is added. Regarding that the UDecide system should be able to create a patient profile and able to save data.  </w:t>
             </w:r>
           </w:p>
         </w:tc>
@@ -1358,6 +1629,7 @@
                 <w:iCs/>
                 <w:lang w:val="en-US"/>
               </w:rPr>
+              <w:lastRenderedPageBreak/>
               <w:t>Reviewer:</w:t>
             </w:r>
           </w:p>
@@ -1461,6 +1733,7 @@
         </w:rPr>
         <w:br w:type="page"/>
       </w:r>
+      <w:proofErr w:type="spellStart"/>
       <w:r>
         <w:rPr>
           <w:rFonts w:ascii="Arial" w:hAnsi="Arial" w:cs="Arial"/>
@@ -1468,7 +1741,52 @@
           <w:bCs/>
         </w:rPr>
         <w:lastRenderedPageBreak/>
-        <w:t xml:space="preserve">Custumer requirement specification </w:t>
+        <w:t>Custumer</w:t>
+      </w:r>
+      <w:proofErr w:type="spellEnd"/>
+      <w:r>
+        <w:rPr>
+          <w:rFonts w:ascii="Arial" w:hAnsi="Arial" w:cs="Arial"/>
+          <w:b/>
+          <w:bCs/>
+        </w:rPr>
+        <w:t xml:space="preserve"> </w:t>
+      </w:r>
+      <w:proofErr w:type="spellStart"/>
+      <w:r>
+        <w:rPr>
+          <w:rFonts w:ascii="Arial" w:hAnsi="Arial" w:cs="Arial"/>
+          <w:b/>
+          <w:bCs/>
+        </w:rPr>
+        <w:t>requirement</w:t>
+      </w:r>
+      <w:proofErr w:type="spellEnd"/>
+      <w:r>
+        <w:rPr>
+          <w:rFonts w:ascii="Arial" w:hAnsi="Arial" w:cs="Arial"/>
+          <w:b/>
+          <w:bCs/>
+        </w:rPr>
+        <w:t xml:space="preserve"> </w:t>
+      </w:r>
+      <w:proofErr w:type="spellStart"/>
+      <w:r>
+        <w:rPr>
+          <w:rFonts w:ascii="Arial" w:hAnsi="Arial" w:cs="Arial"/>
+          <w:b/>
+          <w:bCs/>
+        </w:rPr>
+        <w:t>specification</w:t>
+      </w:r>
+      <w:proofErr w:type="spellEnd"/>
+      <w:r>
+        <w:rPr>
+          <w:rFonts w:ascii="Arial" w:hAnsi="Arial" w:cs="Arial"/>
+          <w:b/>
+          <w:bCs/>
+        </w:rPr>
+        <w:t xml:space="preserve"> </w:t>
       </w:r>
     </w:p>
     <w:p>
@@ -2553,6 +2871,153 @@
                 <w:lang w:val="en-US"/>
               </w:rPr>
             </w:pPr>
+          </w:p>
+        </w:tc>
+      </w:tr>
+      <w:tr>
+        <w:tc>
+          <w:tcPr>
+            <w:tcW w:w="2263" w:type="dxa"/>
+          </w:tcPr>
+          <w:p>
+            <w:pPr>
+              <w:rPr>
+                <w:rFonts w:ascii="Arial" w:hAnsi="Arial" w:cs="Arial"/>
+                <w:lang w:val="en-US"/>
+              </w:rPr>
+            </w:pPr>
+            <w:r>
+              <w:rPr>
+                <w:rFonts w:ascii="Arial" w:hAnsi="Arial" w:cs="Arial"/>
+                <w:lang w:val="en-US"/>
+              </w:rPr>
+              <w:t>UD-CRS-12</w:t>
+            </w:r>
+          </w:p>
+        </w:tc>
+        <w:tc>
+          <w:tcPr>
+            <w:tcW w:w="7359" w:type="dxa"/>
+          </w:tcPr>
+          <w:p>
+            <w:pPr>
+              <w:rPr>
+                <w:rFonts w:ascii="Arial" w:hAnsi="Arial" w:cs="Arial"/>
+                <w:lang w:val="en-US"/>
+              </w:rPr>
+            </w:pPr>
+            <w:r>
+              <w:rPr>
+                <w:rFonts w:ascii="Arial" w:hAnsi="Arial" w:cs="Arial"/>
+                <w:lang w:val="en-US"/>
+              </w:rPr>
+              <w:t xml:space="preserve">The UDecide system should be able to create patient profiles for the OAB patients. </w:t>
+            </w:r>
+          </w:p>
+        </w:tc>
+      </w:tr>
+      <w:tr>
+        <w:tc>
+          <w:tcPr>
+            <w:tcW w:w="2263" w:type="dxa"/>
+          </w:tcPr>
+          <w:p>
+            <w:pPr>
+              <w:rPr>
+                <w:rFonts w:ascii="Arial" w:hAnsi="Arial" w:cs="Arial"/>
+                <w:lang w:val="en-US"/>
+              </w:rPr>
+            </w:pPr>
+            <w:r>
+              <w:rPr>
+                <w:rFonts w:ascii="Arial" w:hAnsi="Arial" w:cs="Arial"/>
+                <w:lang w:val="en-US"/>
+              </w:rPr>
+              <w:t>UD-CRS-13</w:t>
+            </w:r>
+          </w:p>
+        </w:tc>
+        <w:tc>
+          <w:tcPr>
+            <w:tcW w:w="7359" w:type="dxa"/>
+          </w:tcPr>
+          <w:p>
+            <w:pPr>
+              <w:rPr>
+                <w:rFonts w:ascii="Arial" w:hAnsi="Arial" w:cs="Arial"/>
+                <w:lang w:val="en-US"/>
+              </w:rPr>
+            </w:pPr>
+            <w:r>
+              <w:rPr>
+                <w:rFonts w:ascii="Arial" w:hAnsi="Arial" w:cs="Arial"/>
+                <w:lang w:val="en-US"/>
+              </w:rPr>
+              <w:t>The</w:t>
+            </w:r>
+            <w:r>
+              <w:rPr>
+                <w:rFonts w:ascii="Arial" w:hAnsi="Arial" w:cs="Arial"/>
+                <w:lang w:val="en-US"/>
+              </w:rPr>
+              <w:t xml:space="preserve"> UDecide system should be able to save </w:t>
+            </w:r>
+            <w:r>
+              <w:rPr>
+                <w:rFonts w:ascii="Arial" w:hAnsi="Arial" w:cs="Arial"/>
+                <w:lang w:val="en-US"/>
+              </w:rPr>
+              <w:t xml:space="preserve">the data from the </w:t>
+            </w:r>
+            <w:r>
+              <w:rPr>
+                <w:rFonts w:ascii="Arial" w:hAnsi="Arial" w:cs="Arial"/>
+                <w:lang w:val="en-US"/>
+              </w:rPr>
+              <w:t xml:space="preserve">output </w:t>
+            </w:r>
+            <w:r>
+              <w:rPr>
+                <w:rFonts w:ascii="Arial" w:hAnsi="Arial" w:cs="Arial"/>
+                <w:lang w:val="en-US"/>
+              </w:rPr>
+              <w:t>of the algorithm. This data should be saved</w:t>
+            </w:r>
+            <w:r>
+              <w:rPr>
+                <w:rFonts w:ascii="Arial" w:hAnsi="Arial" w:cs="Arial"/>
+                <w:lang w:val="en-US"/>
+              </w:rPr>
+              <w:t xml:space="preserve"> </w:t>
+            </w:r>
+            <w:r>
+              <w:rPr>
+                <w:rFonts w:ascii="Arial" w:hAnsi="Arial" w:cs="Arial"/>
+                <w:lang w:val="en-US"/>
+              </w:rPr>
+              <w:t xml:space="preserve">to the </w:t>
+            </w:r>
+            <w:r>
+              <w:rPr>
+                <w:rFonts w:ascii="Arial" w:hAnsi="Arial" w:cs="Arial"/>
+                <w:lang w:val="en-US"/>
+              </w:rPr>
+              <w:t>patient</w:t>
+            </w:r>
+            <w:r>
+              <w:rPr>
+                <w:rFonts w:ascii="Arial" w:hAnsi="Arial" w:cs="Arial"/>
+                <w:lang w:val="en-US"/>
+              </w:rPr>
+              <w:t>’s profile in the UDecide system</w:t>
+            </w:r>
+            <w:r>
+              <w:rPr>
+                <w:rFonts w:ascii="Arial" w:hAnsi="Arial" w:cs="Arial"/>
+                <w:lang w:val="en-US"/>
+              </w:rPr>
+              <w:t xml:space="preserve">.  </w:t>
+            </w:r>
           </w:p>
         </w:tc>
       </w:tr>

</xml_diff>

<commit_message>
Gramma update in UD-CRS
</commit_message>
<xml_diff>
--- a/Technical_Documentation/Requirements/UD-CRS.docx
+++ b/Technical_Documentation/Requirements/UD-CRS.docx
@@ -2393,7 +2393,21 @@
                 <w:rFonts w:ascii="Arial" w:hAnsi="Arial" w:cs="Arial"/>
                 <w:lang w:val="en-US"/>
               </w:rPr>
-              <w:t>shall support the dialog between the specialist and the patient when deciding which stimulation paradigm should be used in the treatment</w:t>
+              <w:t>shall support the dialog</w:t>
+            </w:r>
+            <w:r>
+              <w:rPr>
+                <w:rFonts w:ascii="Arial" w:hAnsi="Arial" w:cs="Arial"/>
+                <w:lang w:val="en-US"/>
+              </w:rPr>
+              <w:t>ue</w:t>
+            </w:r>
+            <w:r>
+              <w:rPr>
+                <w:rFonts w:ascii="Arial" w:hAnsi="Arial" w:cs="Arial"/>
+                <w:lang w:val="en-US"/>
+              </w:rPr>
+              <w:t xml:space="preserve"> between the specialist and the patient when deciding which stimulation paradigm should be used in the treatment</w:t>
             </w:r>
           </w:p>
           <w:p>
@@ -2914,6 +2928,14 @@
               <w:t xml:space="preserve">The UDecide system should be able to create patient profiles for the OAB patients. </w:t>
             </w:r>
           </w:p>
+          <w:p>
+            <w:pPr>
+              <w:rPr>
+                <w:rFonts w:ascii="Arial" w:hAnsi="Arial" w:cs="Arial"/>
+                <w:lang w:val="en-US"/>
+              </w:rPr>
+            </w:pPr>
+          </w:p>
         </w:tc>
       </w:tr>
       <w:tr>
@@ -2953,71 +2975,16 @@
                 <w:rFonts w:ascii="Arial" w:hAnsi="Arial" w:cs="Arial"/>
                 <w:lang w:val="en-US"/>
               </w:rPr>
-              <w:t>The</w:t>
-            </w:r>
-            <w:r>
-              <w:rPr>
-                <w:rFonts w:ascii="Arial" w:hAnsi="Arial" w:cs="Arial"/>
-                <w:lang w:val="en-US"/>
-              </w:rPr>
-              <w:t xml:space="preserve"> UDecide system should be able to save </w:t>
-            </w:r>
-            <w:r>
-              <w:rPr>
-                <w:rFonts w:ascii="Arial" w:hAnsi="Arial" w:cs="Arial"/>
-                <w:lang w:val="en-US"/>
-              </w:rPr>
-              <w:t xml:space="preserve">the data from the </w:t>
-            </w:r>
-            <w:r>
-              <w:rPr>
-                <w:rFonts w:ascii="Arial" w:hAnsi="Arial" w:cs="Arial"/>
-                <w:lang w:val="en-US"/>
-              </w:rPr>
-              <w:t xml:space="preserve">output </w:t>
-            </w:r>
-            <w:r>
-              <w:rPr>
-                <w:rFonts w:ascii="Arial" w:hAnsi="Arial" w:cs="Arial"/>
-                <w:lang w:val="en-US"/>
-              </w:rPr>
-              <w:t>of the algorithm. This data should be saved</w:t>
-            </w:r>
-            <w:r>
-              <w:rPr>
-                <w:rFonts w:ascii="Arial" w:hAnsi="Arial" w:cs="Arial"/>
-                <w:lang w:val="en-US"/>
-              </w:rPr>
-              <w:t xml:space="preserve"> </w:t>
-            </w:r>
-            <w:r>
-              <w:rPr>
-                <w:rFonts w:ascii="Arial" w:hAnsi="Arial" w:cs="Arial"/>
-                <w:lang w:val="en-US"/>
-              </w:rPr>
-              <w:t xml:space="preserve">to the </w:t>
-            </w:r>
-            <w:r>
-              <w:rPr>
-                <w:rFonts w:ascii="Arial" w:hAnsi="Arial" w:cs="Arial"/>
-                <w:lang w:val="en-US"/>
-              </w:rPr>
-              <w:t>patient</w:t>
-            </w:r>
-            <w:r>
-              <w:rPr>
-                <w:rFonts w:ascii="Arial" w:hAnsi="Arial" w:cs="Arial"/>
-                <w:lang w:val="en-US"/>
-              </w:rPr>
-              <w:t>’s profile in the UDecide system</w:t>
-            </w:r>
-            <w:r>
-              <w:rPr>
-                <w:rFonts w:ascii="Arial" w:hAnsi="Arial" w:cs="Arial"/>
-                <w:lang w:val="en-US"/>
-              </w:rPr>
-              <w:t xml:space="preserve">.  </w:t>
-            </w:r>
+              <w:t xml:space="preserve">The UDecide system should be able to save the data from the output of the algorithm. This data should be saved to the patient’s profile in the UDecide system.  </w:t>
+            </w:r>
+          </w:p>
+          <w:p>
+            <w:pPr>
+              <w:rPr>
+                <w:rFonts w:ascii="Arial" w:hAnsi="Arial" w:cs="Arial"/>
+                <w:lang w:val="en-US"/>
+              </w:rPr>
+            </w:pPr>
           </w:p>
         </w:tc>
       </w:tr>

</xml_diff>